<commit_message>
Reinforced the PEMDAS rules within the equation class
</commit_message>
<xml_diff>
--- a/OOP assessment 2/OOP_assessment_2/CMP1903M Object Oriented Programming A02 Report Template.docx
+++ b/OOP assessment 2/OOP_assessment_2/CMP1903M Object Oriented Programming A02 Report Template.docx
@@ -725,11 +725,64 @@
       </w:r>
     </w:p>
     <w:p/>
-    <w:p/>
-    <w:p/>
-    <w:p/>
-    <w:p/>
-    <w:p/>
+    <w:p>
+      <w:pPr>
+        <w:pStyle w:val="ListParagraph"/>
+        <w:numPr>
+          <w:ilvl w:val="0"/>
+          <w:numId w:val="2"/>
+        </w:numPr>
+      </w:pPr>
+      <w:r>
+        <w:t>Error handling</w:t>
+      </w:r>
+    </w:p>
+    <w:p>
+      <w:pPr>
+        <w:pStyle w:val="ListParagraph"/>
+        <w:numPr>
+          <w:ilvl w:val="0"/>
+          <w:numId w:val="2"/>
+        </w:numPr>
+      </w:pPr>
+      <w:r>
+        <w:t xml:space="preserve">Better ways I could have implemented the deal cards </w:t>
+      </w:r>
+      <w:proofErr w:type="gramStart"/>
+      <w:r>
+        <w:t>function</w:t>
+      </w:r>
+      <w:proofErr w:type="gramEnd"/>
+    </w:p>
+    <w:p>
+      <w:pPr>
+        <w:pStyle w:val="ListParagraph"/>
+        <w:numPr>
+          <w:ilvl w:val="0"/>
+          <w:numId w:val="2"/>
+        </w:numPr>
+      </w:pPr>
+      <w:r>
+        <w:t xml:space="preserve">Better way to implement polymorphism and </w:t>
+      </w:r>
+      <w:proofErr w:type="gramStart"/>
+      <w:r>
+        <w:t>interfaces</w:t>
+      </w:r>
+      <w:proofErr w:type="gramEnd"/>
+    </w:p>
+    <w:p>
+      <w:pPr>
+        <w:pStyle w:val="ListParagraph"/>
+        <w:numPr>
+          <w:ilvl w:val="0"/>
+          <w:numId w:val="2"/>
+        </w:numPr>
+      </w:pPr>
+      <w:r>
+        <w:t>The principles of OOP</w:t>
+      </w:r>
+    </w:p>
     <w:p/>
     <w:p>
       <w:pPr>
@@ -792,7 +845,16 @@
           <w:tcPr>
             <w:tcW w:w="851" w:type="dxa"/>
           </w:tcPr>
-          <w:p/>
+          <w:p>
+            <w:r>
+              <w:rPr>
+                <w:rFonts w:ascii="Segoe UI Symbol" w:hAnsi="Segoe UI Symbol" w:cs="Segoe UI Symbol"/>
+                <w:color w:val="BDC1C6"/>
+                <w:shd w:val="clear" w:color="auto" w:fill="202124"/>
+              </w:rPr>
+              <w:t>✓</w:t>
+            </w:r>
+          </w:p>
         </w:tc>
       </w:tr>
       <w:tr>
@@ -816,7 +878,16 @@
           <w:tcPr>
             <w:tcW w:w="851" w:type="dxa"/>
           </w:tcPr>
-          <w:p/>
+          <w:p>
+            <w:r>
+              <w:rPr>
+                <w:rFonts w:ascii="Segoe UI Symbol" w:hAnsi="Segoe UI Symbol" w:cs="Segoe UI Symbol"/>
+                <w:color w:val="BDC1C6"/>
+                <w:shd w:val="clear" w:color="auto" w:fill="202124"/>
+              </w:rPr>
+              <w:t>✓</w:t>
+            </w:r>
+          </w:p>
         </w:tc>
       </w:tr>
       <w:tr>
@@ -837,7 +908,16 @@
           <w:tcPr>
             <w:tcW w:w="851" w:type="dxa"/>
           </w:tcPr>
-          <w:p/>
+          <w:p>
+            <w:r>
+              <w:rPr>
+                <w:rFonts w:ascii="Segoe UI Symbol" w:hAnsi="Segoe UI Symbol" w:cs="Segoe UI Symbol"/>
+                <w:color w:val="BDC1C6"/>
+                <w:shd w:val="clear" w:color="auto" w:fill="202124"/>
+              </w:rPr>
+              <w:t>✓</w:t>
+            </w:r>
+          </w:p>
         </w:tc>
       </w:tr>
       <w:tr>
@@ -858,7 +938,16 @@
           <w:tcPr>
             <w:tcW w:w="851" w:type="dxa"/>
           </w:tcPr>
-          <w:p/>
+          <w:p>
+            <w:r>
+              <w:rPr>
+                <w:rFonts w:ascii="Segoe UI Symbol" w:hAnsi="Segoe UI Symbol" w:cs="Segoe UI Symbol"/>
+                <w:color w:val="BDC1C6"/>
+                <w:shd w:val="clear" w:color="auto" w:fill="202124"/>
+              </w:rPr>
+              <w:t>✓</w:t>
+            </w:r>
+          </w:p>
         </w:tc>
       </w:tr>
       <w:tr>
@@ -953,7 +1042,16 @@
           <w:tcPr>
             <w:tcW w:w="851" w:type="dxa"/>
           </w:tcPr>
-          <w:p/>
+          <w:p>
+            <w:r>
+              <w:rPr>
+                <w:rFonts w:ascii="Segoe UI Symbol" w:hAnsi="Segoe UI Symbol" w:cs="Segoe UI Symbol"/>
+                <w:color w:val="BDC1C6"/>
+                <w:shd w:val="clear" w:color="auto" w:fill="202124"/>
+              </w:rPr>
+              <w:t>✓</w:t>
+            </w:r>
+          </w:p>
         </w:tc>
       </w:tr>
       <w:tr>
@@ -980,7 +1078,46 @@
           <w:tcPr>
             <w:tcW w:w="851" w:type="dxa"/>
           </w:tcPr>
-          <w:p/>
+          <w:p>
+            <w:r>
+              <w:rPr>
+                <w:rFonts w:ascii="Segoe UI Symbol" w:hAnsi="Segoe UI Symbol" w:cs="Segoe UI Symbol"/>
+                <w:color w:val="BDC1C6"/>
+                <w:shd w:val="clear" w:color="auto" w:fill="202124"/>
+              </w:rPr>
+              <w:t>✓</w:t>
+            </w:r>
+          </w:p>
+        </w:tc>
+      </w:tr>
+      <w:tr>
+        <w:trPr>
+          <w:trHeight w:val="567"/>
+        </w:trPr>
+        <w:tc>
+          <w:tcPr>
+            <w:tcW w:w="6941" w:type="dxa"/>
+          </w:tcPr>
+          <w:p>
+            <w:r>
+              <w:t>Method calls from ‘Main’ to methods in other classes</w:t>
+            </w:r>
+          </w:p>
+        </w:tc>
+        <w:tc>
+          <w:tcPr>
+            <w:tcW w:w="851" w:type="dxa"/>
+          </w:tcPr>
+          <w:p>
+            <w:r>
+              <w:rPr>
+                <w:rFonts w:ascii="Segoe UI Symbol" w:hAnsi="Segoe UI Symbol" w:cs="Segoe UI Symbol"/>
+                <w:color w:val="BDC1C6"/>
+                <w:shd w:val="clear" w:color="auto" w:fill="202124"/>
+              </w:rPr>
+              <w:t>✓</w:t>
+            </w:r>
+          </w:p>
         </w:tc>
       </w:tr>
       <w:tr>
@@ -994,27 +1131,6 @@
           <w:p>
             <w:r>
               <w:lastRenderedPageBreak/>
-              <w:t>Method calls from ‘Main’ to methods in other classes</w:t>
-            </w:r>
-          </w:p>
-        </w:tc>
-        <w:tc>
-          <w:tcPr>
-            <w:tcW w:w="851" w:type="dxa"/>
-          </w:tcPr>
-          <w:p/>
-        </w:tc>
-      </w:tr>
-      <w:tr>
-        <w:trPr>
-          <w:trHeight w:val="567"/>
-        </w:trPr>
-        <w:tc>
-          <w:tcPr>
-            <w:tcW w:w="6941" w:type="dxa"/>
-          </w:tcPr>
-          <w:p>
-            <w:r>
               <w:t>Error handling</w:t>
             </w:r>
             <w:r>
@@ -1029,7 +1145,16 @@
           <w:tcPr>
             <w:tcW w:w="851" w:type="dxa"/>
           </w:tcPr>
-          <w:p/>
+          <w:p>
+            <w:r>
+              <w:rPr>
+                <w:rFonts w:ascii="Segoe UI Symbol" w:hAnsi="Segoe UI Symbol" w:cs="Segoe UI Symbol"/>
+                <w:color w:val="BDC1C6"/>
+                <w:shd w:val="clear" w:color="auto" w:fill="202124"/>
+              </w:rPr>
+              <w:t>✓</w:t>
+            </w:r>
+          </w:p>
         </w:tc>
       </w:tr>
       <w:tr>
@@ -1057,7 +1182,16 @@
           <w:tcPr>
             <w:tcW w:w="851" w:type="dxa"/>
           </w:tcPr>
-          <w:p/>
+          <w:p>
+            <w:r>
+              <w:rPr>
+                <w:rFonts w:ascii="Segoe UI Symbol" w:hAnsi="Segoe UI Symbol" w:cs="Segoe UI Symbol"/>
+                <w:color w:val="BDC1C6"/>
+                <w:shd w:val="clear" w:color="auto" w:fill="202124"/>
+              </w:rPr>
+              <w:t>✓</w:t>
+            </w:r>
+          </w:p>
         </w:tc>
       </w:tr>
       <w:tr>
@@ -1153,7 +1287,16 @@
           <w:tcPr>
             <w:tcW w:w="851" w:type="dxa"/>
           </w:tcPr>
-          <w:p/>
+          <w:p>
+            <w:r>
+              <w:rPr>
+                <w:rFonts w:ascii="Segoe UI Symbol" w:hAnsi="Segoe UI Symbol" w:cs="Segoe UI Symbol"/>
+                <w:color w:val="BDC1C6"/>
+                <w:shd w:val="clear" w:color="auto" w:fill="202124"/>
+              </w:rPr>
+              <w:t>✓</w:t>
+            </w:r>
+          </w:p>
         </w:tc>
       </w:tr>
       <w:tr>
@@ -1174,7 +1317,16 @@
           <w:tcPr>
             <w:tcW w:w="851" w:type="dxa"/>
           </w:tcPr>
-          <w:p/>
+          <w:p>
+            <w:r>
+              <w:rPr>
+                <w:rFonts w:ascii="Segoe UI Symbol" w:hAnsi="Segoe UI Symbol" w:cs="Segoe UI Symbol"/>
+                <w:color w:val="BDC1C6"/>
+                <w:shd w:val="clear" w:color="auto" w:fill="202124"/>
+              </w:rPr>
+              <w:t>✓</w:t>
+            </w:r>
+          </w:p>
         </w:tc>
       </w:tr>
       <w:tr>
@@ -1201,7 +1353,16 @@
           <w:tcPr>
             <w:tcW w:w="851" w:type="dxa"/>
           </w:tcPr>
-          <w:p/>
+          <w:p>
+            <w:r>
+              <w:rPr>
+                <w:rFonts w:ascii="Segoe UI Symbol" w:hAnsi="Segoe UI Symbol" w:cs="Segoe UI Symbol"/>
+                <w:color w:val="BDC1C6"/>
+                <w:shd w:val="clear" w:color="auto" w:fill="202124"/>
+              </w:rPr>
+              <w:t>✓</w:t>
+            </w:r>
+          </w:p>
         </w:tc>
       </w:tr>
       <w:tr>
@@ -1308,7 +1469,16 @@
           <w:tcPr>
             <w:tcW w:w="851" w:type="dxa"/>
           </w:tcPr>
-          <w:p/>
+          <w:p>
+            <w:r>
+              <w:rPr>
+                <w:rFonts w:ascii="Segoe UI Symbol" w:hAnsi="Segoe UI Symbol" w:cs="Segoe UI Symbol"/>
+                <w:color w:val="BDC1C6"/>
+                <w:shd w:val="clear" w:color="auto" w:fill="202124"/>
+              </w:rPr>
+              <w:t>✓</w:t>
+            </w:r>
+          </w:p>
         </w:tc>
       </w:tr>
       <w:tr>
@@ -1340,7 +1510,16 @@
           <w:tcPr>
             <w:tcW w:w="851" w:type="dxa"/>
           </w:tcPr>
-          <w:p/>
+          <w:p>
+            <w:r>
+              <w:rPr>
+                <w:rFonts w:ascii="Segoe UI Symbol" w:hAnsi="Segoe UI Symbol" w:cs="Segoe UI Symbol"/>
+                <w:color w:val="BDC1C6"/>
+                <w:shd w:val="clear" w:color="auto" w:fill="202124"/>
+              </w:rPr>
+              <w:t>✓</w:t>
+            </w:r>
+          </w:p>
         </w:tc>
       </w:tr>
       <w:tr>
@@ -1370,7 +1549,16 @@
           <w:tcPr>
             <w:tcW w:w="851" w:type="dxa"/>
           </w:tcPr>
-          <w:p/>
+          <w:p>
+            <w:r>
+              <w:rPr>
+                <w:rFonts w:ascii="Segoe UI Symbol" w:hAnsi="Segoe UI Symbol" w:cs="Segoe UI Symbol"/>
+                <w:color w:val="BDC1C6"/>
+                <w:shd w:val="clear" w:color="auto" w:fill="202124"/>
+              </w:rPr>
+              <w:t>✓</w:t>
+            </w:r>
+          </w:p>
         </w:tc>
       </w:tr>
       <w:tr>
@@ -1400,7 +1588,16 @@
           <w:tcPr>
             <w:tcW w:w="851" w:type="dxa"/>
           </w:tcPr>
-          <w:p/>
+          <w:p>
+            <w:r>
+              <w:rPr>
+                <w:rFonts w:ascii="Segoe UI Symbol" w:hAnsi="Segoe UI Symbol" w:cs="Segoe UI Symbol"/>
+                <w:color w:val="BDC1C6"/>
+                <w:shd w:val="clear" w:color="auto" w:fill="202124"/>
+              </w:rPr>
+              <w:t>✓</w:t>
+            </w:r>
+          </w:p>
         </w:tc>
       </w:tr>
       <w:tr>
@@ -1486,6 +1683,119 @@
 <file path=word/numbering.xml><?xml version="1.0" encoding="utf-8"?>
 <w:numbering xmlns:wpc="http://schemas.microsoft.com/office/word/2010/wordprocessingCanvas" xmlns:cx="http://schemas.microsoft.com/office/drawing/2014/chartex" xmlns:cx1="http://schemas.microsoft.com/office/drawing/2015/9/8/chartex" xmlns:cx2="http://schemas.microsoft.com/office/drawing/2015/10/21/chartex" xmlns:cx3="http://schemas.microsoft.com/office/drawing/2016/5/9/chartex" xmlns:cx4="http://schemas.microsoft.com/office/drawing/2016/5/10/chartex" xmlns:cx5="http://schemas.microsoft.com/office/drawing/2016/5/11/chartex" xmlns:cx6="http://schemas.microsoft.com/office/drawing/2016/5/12/chartex" xmlns:cx7="http://schemas.microsoft.com/office/drawing/2016/5/13/chartex" xmlns:cx8="http://schemas.microsoft.com/office/drawing/2016/5/14/chartex" xmlns:mc="http://schemas.openxmlformats.org/markup-compatibility/2006" xmlns:aink="http://schemas.microsoft.com/office/drawing/2016/ink" xmlns:am3d="http://schemas.microsoft.com/office/drawing/2017/model3d" xmlns:o="urn:schemas-microsoft-com:office:office" xmlns:oel="http://schemas.microsoft.com/office/2019/extlst" xmlns:r="http://schemas.openxmlformats.org/officeDocument/2006/relationships" xmlns:m="http://schemas.openxmlformats.org/officeDocument/2006/math" xmlns:v="urn:schemas-microsoft-com:vml" xmlns:wp14="http://schemas.microsoft.com/office/word/2010/wordprocessingDrawing" xmlns:wp="http://schemas.openxmlformats.org/drawingml/2006/wordprocessingDrawing" xmlns:w10="urn:schemas-microsoft-com:office:word" xmlns:w="http://schemas.openxmlformats.org/wordprocessingml/2006/main" xmlns:w14="http://schemas.microsoft.com/office/word/2010/wordml" xmlns:w15="http://schemas.microsoft.com/office/word/2012/wordml" xmlns:w16cex="http://schemas.microsoft.com/office/word/2018/wordml/cex" xmlns:w16cid="http://schemas.microsoft.com/office/word/2016/wordml/cid" xmlns:w16="http://schemas.microsoft.com/office/word/2018/wordml" xmlns:w16du="http://schemas.microsoft.com/office/word/2023/wordml/word16du" xmlns:w16sdtdh="http://schemas.microsoft.com/office/word/2020/wordml/sdtdatahash" xmlns:w16se="http://schemas.microsoft.com/office/word/2015/wordml/symex" xmlns:wpg="http://schemas.microsoft.com/office/word/2010/wordprocessingGroup" xmlns:wpi="http://schemas.microsoft.com/office/word/2010/wordprocessingInk" xmlns:wne="http://schemas.microsoft.com/office/word/2006/wordml" xmlns:wps="http://schemas.microsoft.com/office/word/2010/wordprocessingShape" mc:Ignorable="w14 w15 w16se w16cid w16 w16cex w16sdtdh wp14">
   <w:abstractNum w:abstractNumId="0" w15:restartNumberingAfterBreak="0">
+    <w:nsid w:val="04F0117F"/>
+    <w:multiLevelType w:val="hybridMultilevel"/>
+    <w:tmpl w:val="B4466BAA"/>
+    <w:lvl w:ilvl="0" w:tplc="08090001">
+      <w:start w:val="1"/>
+      <w:numFmt w:val="bullet"/>
+      <w:lvlText w:val=""/>
+      <w:lvlJc w:val="left"/>
+      <w:pPr>
+        <w:ind w:left="720" w:hanging="360"/>
+      </w:pPr>
+      <w:rPr>
+        <w:rFonts w:ascii="Symbol" w:hAnsi="Symbol" w:hint="default"/>
+      </w:rPr>
+    </w:lvl>
+    <w:lvl w:ilvl="1" w:tplc="08090003" w:tentative="1">
+      <w:start w:val="1"/>
+      <w:numFmt w:val="bullet"/>
+      <w:lvlText w:val="o"/>
+      <w:lvlJc w:val="left"/>
+      <w:pPr>
+        <w:ind w:left="1440" w:hanging="360"/>
+      </w:pPr>
+      <w:rPr>
+        <w:rFonts w:ascii="Courier New" w:hAnsi="Courier New" w:cs="Courier New" w:hint="default"/>
+      </w:rPr>
+    </w:lvl>
+    <w:lvl w:ilvl="2" w:tplc="08090005" w:tentative="1">
+      <w:start w:val="1"/>
+      <w:numFmt w:val="bullet"/>
+      <w:lvlText w:val=""/>
+      <w:lvlJc w:val="left"/>
+      <w:pPr>
+        <w:ind w:left="2160" w:hanging="360"/>
+      </w:pPr>
+      <w:rPr>
+        <w:rFonts w:ascii="Wingdings" w:hAnsi="Wingdings" w:hint="default"/>
+      </w:rPr>
+    </w:lvl>
+    <w:lvl w:ilvl="3" w:tplc="08090001" w:tentative="1">
+      <w:start w:val="1"/>
+      <w:numFmt w:val="bullet"/>
+      <w:lvlText w:val=""/>
+      <w:lvlJc w:val="left"/>
+      <w:pPr>
+        <w:ind w:left="2880" w:hanging="360"/>
+      </w:pPr>
+      <w:rPr>
+        <w:rFonts w:ascii="Symbol" w:hAnsi="Symbol" w:hint="default"/>
+      </w:rPr>
+    </w:lvl>
+    <w:lvl w:ilvl="4" w:tplc="08090003" w:tentative="1">
+      <w:start w:val="1"/>
+      <w:numFmt w:val="bullet"/>
+      <w:lvlText w:val="o"/>
+      <w:lvlJc w:val="left"/>
+      <w:pPr>
+        <w:ind w:left="3600" w:hanging="360"/>
+      </w:pPr>
+      <w:rPr>
+        <w:rFonts w:ascii="Courier New" w:hAnsi="Courier New" w:cs="Courier New" w:hint="default"/>
+      </w:rPr>
+    </w:lvl>
+    <w:lvl w:ilvl="5" w:tplc="08090005" w:tentative="1">
+      <w:start w:val="1"/>
+      <w:numFmt w:val="bullet"/>
+      <w:lvlText w:val=""/>
+      <w:lvlJc w:val="left"/>
+      <w:pPr>
+        <w:ind w:left="4320" w:hanging="360"/>
+      </w:pPr>
+      <w:rPr>
+        <w:rFonts w:ascii="Wingdings" w:hAnsi="Wingdings" w:hint="default"/>
+      </w:rPr>
+    </w:lvl>
+    <w:lvl w:ilvl="6" w:tplc="08090001" w:tentative="1">
+      <w:start w:val="1"/>
+      <w:numFmt w:val="bullet"/>
+      <w:lvlText w:val=""/>
+      <w:lvlJc w:val="left"/>
+      <w:pPr>
+        <w:ind w:left="5040" w:hanging="360"/>
+      </w:pPr>
+      <w:rPr>
+        <w:rFonts w:ascii="Symbol" w:hAnsi="Symbol" w:hint="default"/>
+      </w:rPr>
+    </w:lvl>
+    <w:lvl w:ilvl="7" w:tplc="08090003" w:tentative="1">
+      <w:start w:val="1"/>
+      <w:numFmt w:val="bullet"/>
+      <w:lvlText w:val="o"/>
+      <w:lvlJc w:val="left"/>
+      <w:pPr>
+        <w:ind w:left="5760" w:hanging="360"/>
+      </w:pPr>
+      <w:rPr>
+        <w:rFonts w:ascii="Courier New" w:hAnsi="Courier New" w:cs="Courier New" w:hint="default"/>
+      </w:rPr>
+    </w:lvl>
+    <w:lvl w:ilvl="8" w:tplc="08090005" w:tentative="1">
+      <w:start w:val="1"/>
+      <w:numFmt w:val="bullet"/>
+      <w:lvlText w:val=""/>
+      <w:lvlJc w:val="left"/>
+      <w:pPr>
+        <w:ind w:left="6480" w:hanging="360"/>
+      </w:pPr>
+      <w:rPr>
+        <w:rFonts w:ascii="Wingdings" w:hAnsi="Wingdings" w:hint="default"/>
+      </w:rPr>
+    </w:lvl>
+  </w:abstractNum>
+  <w:abstractNum w:abstractNumId="1" w15:restartNumberingAfterBreak="0">
     <w:nsid w:val="72416958"/>
     <w:multiLevelType w:val="hybridMultilevel"/>
     <w:tmpl w:val="5858C1AA"/>
@@ -1575,6 +1885,9 @@
     </w:lvl>
   </w:abstractNum>
   <w:num w:numId="1" w16cid:durableId="1653674264">
+    <w:abstractNumId w:val="1"/>
+  </w:num>
+  <w:num w:numId="2" w16cid:durableId="636298221">
     <w:abstractNumId w:val="0"/>
   </w:num>
 </w:numbering>

</xml_diff>